<commit_message>
added Sprintbericht for second Sprint. Fixed Burndowngraph (Jira to Excel). Fixed Sprintbacklog
</commit_message>
<xml_diff>
--- a/dokumente/Sprintberichte/Sprint 2/Sprint 2 - Burndowngraph.docx
+++ b/dokumente/Sprintberichte/Sprint 2/Sprint 2 - Burndowngraph.docx
@@ -3,6 +3,7 @@
 <w:document xmlns:wpc="http://schemas.microsoft.com/office/word/2010/wordprocessingCanvas" xmlns:mc="http://schemas.openxmlformats.org/markup-compatibility/2006" xmlns:o="urn:schemas-microsoft-com:office:office" xmlns:r="http://schemas.openxmlformats.org/officeDocument/2006/relationships" xmlns:m="http://schemas.openxmlformats.org/officeDocument/2006/math" xmlns:v="urn:schemas-microsoft-com:vml" xmlns:wp14="http://schemas.microsoft.com/office/word/2010/wordprocessingDrawing" xmlns:wp="http://schemas.openxmlformats.org/drawingml/2006/wordprocessingDrawing" xmlns:w10="urn:schemas-microsoft-com:office:word" xmlns:w="http://schemas.openxmlformats.org/wordprocessingml/2006/main" xmlns:w14="http://schemas.microsoft.com/office/word/2010/wordml" xmlns:w15="http://schemas.microsoft.com/office/word/2012/wordml" xmlns:wpg="http://schemas.microsoft.com/office/word/2010/wordprocessingGroup" xmlns:wpi="http://schemas.microsoft.com/office/word/2010/wordprocessingInk" xmlns:wne="http://schemas.microsoft.com/office/word/2006/wordml" xmlns:wps="http://schemas.microsoft.com/office/word/2010/wordprocessingShape" mc:Ignorable="w14 w15 wp14">
   <w:body>
     <w:p>
+      <w:bookmarkStart w:id="0" w:name="_GoBack"/>
       <w:r>
         <w:rPr>
           <w:noProof/>
@@ -21,7 +22,6 @@
           </wp:inline>
         </w:drawing>
       </w:r>
-      <w:bookmarkStart w:id="0" w:name="_GoBack"/>
       <w:bookmarkEnd w:id="0"/>
     </w:p>
     <w:sectPr>
@@ -608,13 +608,13 @@
                 <c:formatCode>General</c:formatCode>
                 <c:ptCount val="4"/>
                 <c:pt idx="0">
-                  <c:v>12</c:v>
+                  <c:v>22</c:v>
                 </c:pt>
                 <c:pt idx="1">
-                  <c:v>6</c:v>
+                  <c:v>15</c:v>
                 </c:pt>
                 <c:pt idx="2">
-                  <c:v>4</c:v>
+                  <c:v>6</c:v>
                 </c:pt>
                 <c:pt idx="3">
                   <c:v>0</c:v>
@@ -677,16 +677,16 @@
                 <c:formatCode>General</c:formatCode>
                 <c:ptCount val="4"/>
                 <c:pt idx="0">
-                  <c:v>12</c:v>
+                  <c:v>22</c:v>
                 </c:pt>
                 <c:pt idx="1">
-                  <c:v>9</c:v>
+                  <c:v>16</c:v>
                 </c:pt>
                 <c:pt idx="2">
                   <c:v>8</c:v>
                 </c:pt>
                 <c:pt idx="3">
-                  <c:v>6</c:v>
+                  <c:v>5</c:v>
                 </c:pt>
               </c:numCache>
             </c:numRef>
@@ -702,11 +702,11 @@
           <c:showBubbleSize val="0"/>
         </c:dLbls>
         <c:smooth val="0"/>
-        <c:axId val="525216056"/>
-        <c:axId val="525216448"/>
+        <c:axId val="433715112"/>
+        <c:axId val="386237288"/>
       </c:lineChart>
       <c:catAx>
-        <c:axId val="525216056"/>
+        <c:axId val="433715112"/>
         <c:scaling>
           <c:orientation val="minMax"/>
         </c:scaling>
@@ -749,7 +749,7 @@
             <a:endParaRPr lang="de-DE"/>
           </a:p>
         </c:txPr>
-        <c:crossAx val="525216448"/>
+        <c:crossAx val="386237288"/>
         <c:crosses val="autoZero"/>
         <c:auto val="1"/>
         <c:lblAlgn val="ctr"/>
@@ -757,7 +757,7 @@
         <c:noMultiLvlLbl val="0"/>
       </c:catAx>
       <c:valAx>
-        <c:axId val="525216448"/>
+        <c:axId val="386237288"/>
         <c:scaling>
           <c:orientation val="minMax"/>
         </c:scaling>
@@ -808,7 +808,7 @@
             <a:endParaRPr lang="de-DE"/>
           </a:p>
         </c:txPr>
-        <c:crossAx val="525216056"/>
+        <c:crossAx val="433715112"/>
         <c:crosses val="autoZero"/>
         <c:crossBetween val="between"/>
       </c:valAx>

</xml_diff>